<commit_message>
Put instructions into the How to Play screen. Put in a proper title for the Controls screen. Updated my progress log.
</commit_message>
<xml_diff>
--- a/Documentation/Pav's INB380 Progress Log.docx
+++ b/Documentation/Pav's INB380 Progress Log.docx
@@ -169,7 +169,22 @@
         </w:numPr>
       </w:pPr>
       <w:r>
-        <w:t>Added and implemented a How to Play screen</w:t>
+        <w:t>Implemented</w:t>
+      </w:r>
+      <w:r>
+        <w:t xml:space="preserve"> a How to Play screen</w:t>
+      </w:r>
+    </w:p>
+    <w:p>
+      <w:pPr>
+        <w:pStyle w:val="ListParagraph"/>
+        <w:numPr>
+          <w:ilvl w:val="0"/>
+          <w:numId w:val="2"/>
+        </w:numPr>
+      </w:pPr>
+      <w:r>
+        <w:t>Title graphics for Controls and How to Play UI screens</w:t>
       </w:r>
     </w:p>
     <w:p>
@@ -206,120 +221,128 @@
       </w:pPr>
       <w:r>
         <w:t>Removed columns in the Abbey map</w:t>
-      </w:r>
-    </w:p>
-    <w:p>
-      <w:pPr>
-        <w:pStyle w:val="ListParagraph"/>
-        <w:numPr>
-          <w:ilvl w:val="0"/>
-          <w:numId w:val="2"/>
-        </w:numPr>
-      </w:pPr>
-      <w:r>
-        <w:t>Changed movement spe</w:t>
-      </w:r>
-      <w:r>
-        <w:t>ed of legs, one leg, and no leg</w:t>
-      </w:r>
-    </w:p>
-    <w:p>
-      <w:pPr>
-        <w:pStyle w:val="ListParagraph"/>
-        <w:numPr>
-          <w:ilvl w:val="0"/>
-          <w:numId w:val="2"/>
-        </w:numPr>
-      </w:pPr>
-      <w:r>
-        <w:t>Changed colour of footstep particle effect</w:t>
-      </w:r>
-    </w:p>
-    <w:p>
-      <w:pPr>
-        <w:pStyle w:val="ListParagraph"/>
-        <w:numPr>
-          <w:ilvl w:val="0"/>
-          <w:numId w:val="2"/>
-        </w:numPr>
-      </w:pPr>
-      <w:r>
-        <w:t>Moved Taygen’s skybox into the map</w:t>
-      </w:r>
-    </w:p>
-    <w:p>
-      <w:pPr>
-        <w:pStyle w:val="ListParagraph"/>
-        <w:numPr>
-          <w:ilvl w:val="0"/>
-          <w:numId w:val="2"/>
-        </w:numPr>
-      </w:pPr>
-      <w:r>
-        <w:t>Added in background for Host Menu to match Join Menu</w:t>
-      </w:r>
-    </w:p>
-    <w:p>
-      <w:pPr>
-        <w:pStyle w:val="ListParagraph"/>
-        <w:numPr>
-          <w:ilvl w:val="0"/>
-          <w:numId w:val="2"/>
-        </w:numPr>
-      </w:pPr>
-      <w:r>
-        <w:t>Button text in Host Menu change due to player confusion</w:t>
-      </w:r>
-    </w:p>
-    <w:p>
-      <w:pPr>
-        <w:pStyle w:val="ListParagraph"/>
-        <w:numPr>
-          <w:ilvl w:val="0"/>
-          <w:numId w:val="2"/>
-        </w:numPr>
-      </w:pPr>
-      <w:r>
-        <w:t>Made respawn instructions appear instantly</w:t>
-      </w:r>
-    </w:p>
-    <w:p>
-      <w:pPr>
-        <w:pStyle w:val="ListParagraph"/>
-        <w:numPr>
-          <w:ilvl w:val="0"/>
-          <w:numId w:val="2"/>
-        </w:numPr>
-      </w:pPr>
-      <w:r>
-        <w:t>Working on feedback system on the scoreboard to show number of limbs on player</w:t>
-      </w:r>
-    </w:p>
-    <w:p>
-      <w:pPr>
-        <w:pStyle w:val="ListParagraph"/>
-        <w:numPr>
-          <w:ilvl w:val="0"/>
-          <w:numId w:val="2"/>
-        </w:numPr>
-      </w:pPr>
-      <w:r>
-        <w:t>Working on game.exe icon</w:t>
-      </w:r>
-    </w:p>
-    <w:p>
-      <w:pPr>
-        <w:pStyle w:val="ListParagraph"/>
-        <w:numPr>
-          <w:ilvl w:val="0"/>
-          <w:numId w:val="2"/>
-        </w:numPr>
-      </w:pPr>
-      <w:r>
-        <w:t>Watched more tutorials on Unreal about advanced materials and particle effects</w:t>
       </w:r>
       <w:bookmarkStart w:id="0" w:name="_GoBack"/>
       <w:bookmarkEnd w:id="0"/>
+    </w:p>
+    <w:p>
+      <w:pPr>
+        <w:pStyle w:val="ListParagraph"/>
+        <w:numPr>
+          <w:ilvl w:val="0"/>
+          <w:numId w:val="2"/>
+        </w:numPr>
+      </w:pPr>
+      <w:r>
+        <w:t>Changed movement spe</w:t>
+      </w:r>
+      <w:r>
+        <w:t>ed of legs, one leg, and no leg</w:t>
+      </w:r>
+    </w:p>
+    <w:p>
+      <w:pPr>
+        <w:pStyle w:val="ListParagraph"/>
+        <w:numPr>
+          <w:ilvl w:val="0"/>
+          <w:numId w:val="2"/>
+        </w:numPr>
+      </w:pPr>
+      <w:r>
+        <w:t>Changed colour of footstep particle effect</w:t>
+      </w:r>
+    </w:p>
+    <w:p>
+      <w:pPr>
+        <w:pStyle w:val="ListParagraph"/>
+        <w:numPr>
+          <w:ilvl w:val="0"/>
+          <w:numId w:val="2"/>
+        </w:numPr>
+      </w:pPr>
+      <w:r>
+        <w:t xml:space="preserve">Moved </w:t>
+      </w:r>
+      <w:proofErr w:type="spellStart"/>
+      <w:r>
+        <w:t>Taygen’s</w:t>
+      </w:r>
+      <w:proofErr w:type="spellEnd"/>
+      <w:r>
+        <w:t xml:space="preserve"> skybox into the map</w:t>
+      </w:r>
+    </w:p>
+    <w:p>
+      <w:pPr>
+        <w:pStyle w:val="ListParagraph"/>
+        <w:numPr>
+          <w:ilvl w:val="0"/>
+          <w:numId w:val="2"/>
+        </w:numPr>
+      </w:pPr>
+      <w:r>
+        <w:t>Added in background for Host Menu to match Join Menu</w:t>
+      </w:r>
+    </w:p>
+    <w:p>
+      <w:pPr>
+        <w:pStyle w:val="ListParagraph"/>
+        <w:numPr>
+          <w:ilvl w:val="0"/>
+          <w:numId w:val="2"/>
+        </w:numPr>
+      </w:pPr>
+      <w:r>
+        <w:t>Button text in Host Menu change due to player confusion</w:t>
+      </w:r>
+    </w:p>
+    <w:p>
+      <w:pPr>
+        <w:pStyle w:val="ListParagraph"/>
+        <w:numPr>
+          <w:ilvl w:val="0"/>
+          <w:numId w:val="2"/>
+        </w:numPr>
+      </w:pPr>
+      <w:r>
+        <w:t>Made respawn instructions appear instantly</w:t>
+      </w:r>
+    </w:p>
+    <w:p>
+      <w:pPr>
+        <w:pStyle w:val="ListParagraph"/>
+        <w:numPr>
+          <w:ilvl w:val="0"/>
+          <w:numId w:val="2"/>
+        </w:numPr>
+      </w:pPr>
+      <w:r>
+        <w:t>Working on feedback system on the scoreboard to show number of limbs on player</w:t>
+      </w:r>
+    </w:p>
+    <w:p>
+      <w:pPr>
+        <w:pStyle w:val="ListParagraph"/>
+        <w:numPr>
+          <w:ilvl w:val="0"/>
+          <w:numId w:val="2"/>
+        </w:numPr>
+      </w:pPr>
+      <w:r>
+        <w:t>Working on game.exe icon</w:t>
+      </w:r>
+    </w:p>
+    <w:p>
+      <w:pPr>
+        <w:pStyle w:val="ListParagraph"/>
+        <w:numPr>
+          <w:ilvl w:val="0"/>
+          <w:numId w:val="2"/>
+        </w:numPr>
+      </w:pPr>
+      <w:r>
+        <w:t>Watched more tutorials on Unreal about advanced materials and particle effects</w:t>
+      </w:r>
     </w:p>
     <w:sectPr>
       <w:pgSz w:w="11906" w:h="16838"/>

</xml_diff>

<commit_message>
Updated my Progress Log. Included updated documentation regarding Playtesting. Included PDF version of current Findings table.
</commit_message>
<xml_diff>
--- a/Documentation/Pav's INB380 Progress Log.docx
+++ b/Documentation/Pav's INB380 Progress Log.docx
@@ -222,128 +222,451 @@
       <w:r>
         <w:t>Removed columns in the Abbey map</w:t>
       </w:r>
+    </w:p>
+    <w:p>
+      <w:pPr>
+        <w:pStyle w:val="ListParagraph"/>
+        <w:numPr>
+          <w:ilvl w:val="0"/>
+          <w:numId w:val="2"/>
+        </w:numPr>
+      </w:pPr>
+      <w:r>
+        <w:t>Changed movement spe</w:t>
+      </w:r>
+      <w:r>
+        <w:t>ed of legs, one leg, and no leg</w:t>
+      </w:r>
+    </w:p>
+    <w:p>
+      <w:pPr>
+        <w:pStyle w:val="ListParagraph"/>
+        <w:numPr>
+          <w:ilvl w:val="0"/>
+          <w:numId w:val="2"/>
+        </w:numPr>
+      </w:pPr>
+      <w:r>
+        <w:t>Changed colour of footstep particle effect</w:t>
+      </w:r>
+    </w:p>
+    <w:p>
+      <w:pPr>
+        <w:pStyle w:val="ListParagraph"/>
+        <w:numPr>
+          <w:ilvl w:val="0"/>
+          <w:numId w:val="2"/>
+        </w:numPr>
+      </w:pPr>
+      <w:r>
+        <w:t xml:space="preserve">Moved </w:t>
+      </w:r>
+      <w:proofErr w:type="spellStart"/>
+      <w:r>
+        <w:t>Taygen’s</w:t>
+      </w:r>
+      <w:proofErr w:type="spellEnd"/>
+      <w:r>
+        <w:t xml:space="preserve"> skybox into the map</w:t>
+      </w:r>
+    </w:p>
+    <w:p>
+      <w:pPr>
+        <w:pStyle w:val="ListParagraph"/>
+        <w:numPr>
+          <w:ilvl w:val="0"/>
+          <w:numId w:val="2"/>
+        </w:numPr>
+      </w:pPr>
+      <w:r>
+        <w:t>Added in background for Host Menu to match Join Menu</w:t>
+      </w:r>
+    </w:p>
+    <w:p>
+      <w:pPr>
+        <w:pStyle w:val="ListParagraph"/>
+        <w:numPr>
+          <w:ilvl w:val="0"/>
+          <w:numId w:val="2"/>
+        </w:numPr>
+      </w:pPr>
+      <w:r>
+        <w:t>Button text in Host Menu change due to player confusion</w:t>
+      </w:r>
+    </w:p>
+    <w:p>
+      <w:pPr>
+        <w:pStyle w:val="ListParagraph"/>
+        <w:numPr>
+          <w:ilvl w:val="0"/>
+          <w:numId w:val="2"/>
+        </w:numPr>
+      </w:pPr>
+      <w:r>
+        <w:t>Made respawn instructions appear instantly</w:t>
+      </w:r>
+    </w:p>
+    <w:p>
+      <w:pPr>
+        <w:pStyle w:val="ListParagraph"/>
+        <w:numPr>
+          <w:ilvl w:val="0"/>
+          <w:numId w:val="2"/>
+        </w:numPr>
+      </w:pPr>
+      <w:r>
+        <w:t>Working on feedback system on the scoreboard to show number of limbs on player</w:t>
+      </w:r>
+    </w:p>
+    <w:p>
+      <w:pPr>
+        <w:pStyle w:val="ListParagraph"/>
+        <w:numPr>
+          <w:ilvl w:val="0"/>
+          <w:numId w:val="2"/>
+        </w:numPr>
+      </w:pPr>
+      <w:r>
+        <w:t>Working on game.exe icon</w:t>
+      </w:r>
+    </w:p>
+    <w:p>
+      <w:pPr>
+        <w:pStyle w:val="ListParagraph"/>
+        <w:numPr>
+          <w:ilvl w:val="0"/>
+          <w:numId w:val="2"/>
+        </w:numPr>
+      </w:pPr>
+      <w:r>
+        <w:t>Watched more tutorials on Unreal about advanced materials and particle effects</w:t>
+      </w:r>
+    </w:p>
+    <w:p/>
+    <w:p>
+      <w:pPr>
+        <w:spacing w:after="0" w:line="240" w:lineRule="auto"/>
+        <w:rPr>
+          <w:b/>
+        </w:rPr>
+      </w:pPr>
+      <w:r>
+        <w:rPr>
+          <w:b/>
+        </w:rPr>
+        <w:t xml:space="preserve">Week </w:t>
+      </w:r>
+      <w:r>
+        <w:rPr>
+          <w:b/>
+        </w:rPr>
+        <w:t>7</w:t>
+      </w:r>
+      <w:r>
+        <w:rPr>
+          <w:b/>
+        </w:rPr>
+        <w:t xml:space="preserve"> for Week </w:t>
+      </w:r>
+      <w:r>
+        <w:rPr>
+          <w:b/>
+        </w:rPr>
+        <w:t>8</w:t>
+      </w:r>
+      <w:r>
+        <w:rPr>
+          <w:b/>
+        </w:rPr>
+        <w:t xml:space="preserve"> Desk Critique</w:t>
+      </w:r>
+    </w:p>
+    <w:p>
+      <w:pPr>
+        <w:pStyle w:val="ListParagraph"/>
+        <w:numPr>
+          <w:ilvl w:val="0"/>
+          <w:numId w:val="3"/>
+        </w:numPr>
+        <w:spacing w:after="0" w:line="240" w:lineRule="auto"/>
+      </w:pPr>
+      <w:r>
+        <w:t>Naïve playtesting with 5 naïve testers</w:t>
+      </w:r>
+    </w:p>
+    <w:p>
+      <w:pPr>
+        <w:pStyle w:val="ListParagraph"/>
+        <w:numPr>
+          <w:ilvl w:val="0"/>
+          <w:numId w:val="3"/>
+        </w:numPr>
+        <w:spacing w:after="0" w:line="240" w:lineRule="auto"/>
+      </w:pPr>
+      <w:r>
+        <w:t>Playtesting results analysis</w:t>
+      </w:r>
+    </w:p>
+    <w:p>
+      <w:pPr>
+        <w:pStyle w:val="ListParagraph"/>
+        <w:numPr>
+          <w:ilvl w:val="0"/>
+          <w:numId w:val="3"/>
+        </w:numPr>
+        <w:spacing w:after="0" w:line="240" w:lineRule="auto"/>
+      </w:pPr>
+      <w:r>
+        <w:t>Made adjustments to Questionnaire and Survey questions (added, removed, changed)</w:t>
+      </w:r>
+    </w:p>
+    <w:p>
+      <w:pPr>
+        <w:pStyle w:val="ListParagraph"/>
+        <w:numPr>
+          <w:ilvl w:val="0"/>
+          <w:numId w:val="3"/>
+        </w:numPr>
+      </w:pPr>
+      <w:r>
+        <w:t>Task creation, management and assignment in Trell</w:t>
+      </w:r>
+      <w:r>
+        <w:t>o based upon playtesting results</w:t>
+      </w:r>
+    </w:p>
+    <w:p>
+      <w:pPr>
+        <w:pStyle w:val="ListParagraph"/>
+        <w:numPr>
+          <w:ilvl w:val="0"/>
+          <w:numId w:val="3"/>
+        </w:numPr>
+      </w:pPr>
+      <w:r>
+        <w:t>Game design discussion</w:t>
+      </w:r>
+    </w:p>
+    <w:p>
+      <w:pPr>
+        <w:pStyle w:val="ListParagraph"/>
+        <w:numPr>
+          <w:ilvl w:val="0"/>
+          <w:numId w:val="3"/>
+        </w:numPr>
+      </w:pPr>
+      <w:r>
+        <w:t>Dynamic instancing e</w:t>
+      </w:r>
+      <w:r>
+        <w:t>missive material</w:t>
+      </w:r>
+      <w:r>
+        <w:t>s</w:t>
+      </w:r>
+      <w:r>
+        <w:t xml:space="preserve"> to make limbs on the ground stand out</w:t>
+      </w:r>
+    </w:p>
+    <w:p>
+      <w:pPr>
+        <w:pStyle w:val="ListParagraph"/>
+        <w:numPr>
+          <w:ilvl w:val="0"/>
+          <w:numId w:val="3"/>
+        </w:numPr>
+      </w:pPr>
+      <w:r>
+        <w:t xml:space="preserve">Adjustments to Global Processing Volume on map to improve aesthetic of </w:t>
+      </w:r>
+      <w:proofErr w:type="spellStart"/>
+      <w:r>
+        <w:t>emissives</w:t>
+      </w:r>
+      <w:proofErr w:type="spellEnd"/>
+    </w:p>
+    <w:p>
+      <w:pPr>
+        <w:pStyle w:val="ListParagraph"/>
+        <w:numPr>
+          <w:ilvl w:val="0"/>
+          <w:numId w:val="3"/>
+        </w:numPr>
+      </w:pPr>
+      <w:r>
+        <w:t>Adjusted movement speed of no legs movement and one leg movement</w:t>
+      </w:r>
+    </w:p>
+    <w:p>
+      <w:pPr>
+        <w:pStyle w:val="ListParagraph"/>
+        <w:numPr>
+          <w:ilvl w:val="0"/>
+          <w:numId w:val="3"/>
+        </w:numPr>
+      </w:pPr>
+      <w:r>
+        <w:t>Adjusted bomb damage radius</w:t>
+      </w:r>
+    </w:p>
+    <w:p>
+      <w:pPr>
+        <w:pStyle w:val="ListParagraph"/>
+        <w:numPr>
+          <w:ilvl w:val="0"/>
+          <w:numId w:val="3"/>
+        </w:numPr>
+      </w:pPr>
+      <w:r>
+        <w:t>Adjusted bomb explosion particle effect radius</w:t>
+      </w:r>
+    </w:p>
+    <w:p>
+      <w:pPr>
+        <w:pStyle w:val="ListParagraph"/>
+        <w:numPr>
+          <w:ilvl w:val="0"/>
+          <w:numId w:val="3"/>
+        </w:numPr>
+      </w:pPr>
+      <w:r>
+        <w:t>Findings table</w:t>
+      </w:r>
+    </w:p>
+    <w:p>
+      <w:pPr>
+        <w:pStyle w:val="ListParagraph"/>
+        <w:numPr>
+          <w:ilvl w:val="0"/>
+          <w:numId w:val="3"/>
+        </w:numPr>
+      </w:pPr>
+      <w:r>
+        <w:t>Charts based on Survey Results</w:t>
+      </w:r>
+    </w:p>
+    <w:p>
+      <w:pPr>
+        <w:pStyle w:val="ListParagraph"/>
+        <w:numPr>
+          <w:ilvl w:val="0"/>
+          <w:numId w:val="3"/>
+        </w:numPr>
+      </w:pPr>
+      <w:r>
+        <w:lastRenderedPageBreak/>
+        <w:t>How to Play screen text adjustments</w:t>
+      </w:r>
+    </w:p>
+    <w:p>
+      <w:pPr>
+        <w:pStyle w:val="ListParagraph"/>
+        <w:numPr>
+          <w:ilvl w:val="0"/>
+          <w:numId w:val="3"/>
+        </w:numPr>
+      </w:pPr>
+      <w:r>
+        <w:t>Made different bone colour materials require less computation – deleted all but one, and instanced off the remaining one with adjustable parameters</w:t>
+      </w:r>
+    </w:p>
+    <w:p>
+      <w:pPr>
+        <w:pStyle w:val="ListParagraph"/>
+        <w:numPr>
+          <w:ilvl w:val="0"/>
+          <w:numId w:val="3"/>
+        </w:numPr>
+      </w:pPr>
+      <w:r>
+        <w:t>Adjusted appropriate BPs to implement new bone materials</w:t>
+      </w:r>
+    </w:p>
+    <w:p>
+      <w:pPr>
+        <w:pStyle w:val="ListParagraph"/>
+        <w:numPr>
+          <w:ilvl w:val="0"/>
+          <w:numId w:val="3"/>
+        </w:numPr>
+      </w:pPr>
+      <w:r>
+        <w:t>Cha</w:t>
+      </w:r>
       <w:bookmarkStart w:id="0" w:name="_GoBack"/>
       <w:bookmarkEnd w:id="0"/>
-    </w:p>
-    <w:p>
-      <w:pPr>
-        <w:pStyle w:val="ListParagraph"/>
-        <w:numPr>
-          <w:ilvl w:val="0"/>
-          <w:numId w:val="2"/>
-        </w:numPr>
-      </w:pPr>
-      <w:r>
-        <w:t>Changed movement spe</w:t>
-      </w:r>
-      <w:r>
-        <w:t>ed of legs, one leg, and no leg</w:t>
-      </w:r>
-    </w:p>
-    <w:p>
-      <w:pPr>
-        <w:pStyle w:val="ListParagraph"/>
-        <w:numPr>
-          <w:ilvl w:val="0"/>
-          <w:numId w:val="2"/>
-        </w:numPr>
-      </w:pPr>
-      <w:r>
-        <w:t>Changed colour of footstep particle effect</w:t>
-      </w:r>
-    </w:p>
-    <w:p>
-      <w:pPr>
-        <w:pStyle w:val="ListParagraph"/>
-        <w:numPr>
-          <w:ilvl w:val="0"/>
-          <w:numId w:val="2"/>
-        </w:numPr>
-      </w:pPr>
-      <w:r>
-        <w:t xml:space="preserve">Moved </w:t>
-      </w:r>
-      <w:proofErr w:type="spellStart"/>
-      <w:r>
-        <w:t>Taygen’s</w:t>
-      </w:r>
-      <w:proofErr w:type="spellEnd"/>
-      <w:r>
-        <w:t xml:space="preserve"> skybox into the map</w:t>
-      </w:r>
-    </w:p>
-    <w:p>
-      <w:pPr>
-        <w:pStyle w:val="ListParagraph"/>
-        <w:numPr>
-          <w:ilvl w:val="0"/>
-          <w:numId w:val="2"/>
-        </w:numPr>
-      </w:pPr>
-      <w:r>
-        <w:t>Added in background for Host Menu to match Join Menu</w:t>
-      </w:r>
-    </w:p>
-    <w:p>
-      <w:pPr>
-        <w:pStyle w:val="ListParagraph"/>
-        <w:numPr>
-          <w:ilvl w:val="0"/>
-          <w:numId w:val="2"/>
-        </w:numPr>
-      </w:pPr>
-      <w:r>
-        <w:t>Button text in Host Menu change due to player confusion</w:t>
-      </w:r>
-    </w:p>
-    <w:p>
-      <w:pPr>
-        <w:pStyle w:val="ListParagraph"/>
-        <w:numPr>
-          <w:ilvl w:val="0"/>
-          <w:numId w:val="2"/>
-        </w:numPr>
-      </w:pPr>
-      <w:r>
-        <w:t>Made respawn instructions appear instantly</w:t>
-      </w:r>
-    </w:p>
-    <w:p>
-      <w:pPr>
-        <w:pStyle w:val="ListParagraph"/>
-        <w:numPr>
-          <w:ilvl w:val="0"/>
-          <w:numId w:val="2"/>
-        </w:numPr>
-      </w:pPr>
-      <w:r>
-        <w:t>Working on feedback system on the scoreboard to show number of limbs on player</w:t>
-      </w:r>
-    </w:p>
-    <w:p>
-      <w:pPr>
-        <w:pStyle w:val="ListParagraph"/>
-        <w:numPr>
-          <w:ilvl w:val="0"/>
-          <w:numId w:val="2"/>
-        </w:numPr>
-      </w:pPr>
-      <w:r>
-        <w:t>Working on game.exe icon</w:t>
-      </w:r>
-    </w:p>
-    <w:p>
-      <w:pPr>
-        <w:pStyle w:val="ListParagraph"/>
-        <w:numPr>
-          <w:ilvl w:val="0"/>
-          <w:numId w:val="2"/>
-        </w:numPr>
-      </w:pPr>
-      <w:r>
-        <w:t>Watched more tutorials on Unreal about advanced materials and particle effects</w:t>
-      </w:r>
-    </w:p>
+      <w:r>
+        <w:t>nged colour of Loading screen</w:t>
+      </w:r>
+    </w:p>
+    <w:p/>
+    <w:p>
+      <w:pPr>
+        <w:spacing w:after="0" w:line="240" w:lineRule="auto"/>
+        <w:rPr>
+          <w:b/>
+        </w:rPr>
+      </w:pPr>
+      <w:r>
+        <w:rPr>
+          <w:b/>
+        </w:rPr>
+        <w:t xml:space="preserve">Week </w:t>
+      </w:r>
+      <w:r>
+        <w:rPr>
+          <w:b/>
+        </w:rPr>
+        <w:t>8</w:t>
+      </w:r>
+      <w:r>
+        <w:rPr>
+          <w:b/>
+        </w:rPr>
+        <w:t xml:space="preserve"> for Week </w:t>
+      </w:r>
+      <w:r>
+        <w:rPr>
+          <w:b/>
+        </w:rPr>
+        <w:t>9</w:t>
+      </w:r>
+      <w:r>
+        <w:rPr>
+          <w:b/>
+        </w:rPr>
+        <w:t xml:space="preserve"> Desk Critique</w:t>
+      </w:r>
+    </w:p>
+    <w:p>
+      <w:pPr>
+        <w:pStyle w:val="ListParagraph"/>
+        <w:numPr>
+          <w:ilvl w:val="0"/>
+          <w:numId w:val="4"/>
+        </w:numPr>
+      </w:pPr>
+      <w:r>
+        <w:t>Findings table</w:t>
+      </w:r>
+    </w:p>
+    <w:p>
+      <w:pPr>
+        <w:pStyle w:val="ListParagraph"/>
+        <w:numPr>
+          <w:ilvl w:val="0"/>
+          <w:numId w:val="4"/>
+        </w:numPr>
+      </w:pPr>
+      <w:r>
+        <w:t>Improved and re-did c</w:t>
+      </w:r>
+      <w:r>
+        <w:t>harts based on Survey Results</w:t>
+      </w:r>
+    </w:p>
+    <w:p/>
+    <w:p/>
     <w:sectPr>
       <w:pgSz w:w="11906" w:h="16838"/>
       <w:pgMar w:top="1440" w:right="1440" w:bottom="1440" w:left="1440" w:header="708" w:footer="708" w:gutter="0"/>
@@ -470,6 +793,232 @@
     </w:lvl>
   </w:abstractNum>
   <w:abstractNum w:abstractNumId="1" w15:restartNumberingAfterBreak="0">
+    <w:nsid w:val="4DB7282D"/>
+    <w:multiLevelType w:val="hybridMultilevel"/>
+    <w:tmpl w:val="11BA4940"/>
+    <w:lvl w:ilvl="0" w:tplc="0C090001">
+      <w:start w:val="1"/>
+      <w:numFmt w:val="bullet"/>
+      <w:lvlText w:val=""/>
+      <w:lvlJc w:val="left"/>
+      <w:pPr>
+        <w:ind w:left="720" w:hanging="360"/>
+      </w:pPr>
+      <w:rPr>
+        <w:rFonts w:ascii="Symbol" w:hAnsi="Symbol" w:hint="default"/>
+      </w:rPr>
+    </w:lvl>
+    <w:lvl w:ilvl="1" w:tplc="0C090003" w:tentative="1">
+      <w:start w:val="1"/>
+      <w:numFmt w:val="bullet"/>
+      <w:lvlText w:val="o"/>
+      <w:lvlJc w:val="left"/>
+      <w:pPr>
+        <w:ind w:left="1440" w:hanging="360"/>
+      </w:pPr>
+      <w:rPr>
+        <w:rFonts w:ascii="Courier New" w:hAnsi="Courier New" w:cs="Courier New" w:hint="default"/>
+      </w:rPr>
+    </w:lvl>
+    <w:lvl w:ilvl="2" w:tplc="0C090005" w:tentative="1">
+      <w:start w:val="1"/>
+      <w:numFmt w:val="bullet"/>
+      <w:lvlText w:val=""/>
+      <w:lvlJc w:val="left"/>
+      <w:pPr>
+        <w:ind w:left="2160" w:hanging="360"/>
+      </w:pPr>
+      <w:rPr>
+        <w:rFonts w:ascii="Wingdings" w:hAnsi="Wingdings" w:hint="default"/>
+      </w:rPr>
+    </w:lvl>
+    <w:lvl w:ilvl="3" w:tplc="0C090001" w:tentative="1">
+      <w:start w:val="1"/>
+      <w:numFmt w:val="bullet"/>
+      <w:lvlText w:val=""/>
+      <w:lvlJc w:val="left"/>
+      <w:pPr>
+        <w:ind w:left="2880" w:hanging="360"/>
+      </w:pPr>
+      <w:rPr>
+        <w:rFonts w:ascii="Symbol" w:hAnsi="Symbol" w:hint="default"/>
+      </w:rPr>
+    </w:lvl>
+    <w:lvl w:ilvl="4" w:tplc="0C090003" w:tentative="1">
+      <w:start w:val="1"/>
+      <w:numFmt w:val="bullet"/>
+      <w:lvlText w:val="o"/>
+      <w:lvlJc w:val="left"/>
+      <w:pPr>
+        <w:ind w:left="3600" w:hanging="360"/>
+      </w:pPr>
+      <w:rPr>
+        <w:rFonts w:ascii="Courier New" w:hAnsi="Courier New" w:cs="Courier New" w:hint="default"/>
+      </w:rPr>
+    </w:lvl>
+    <w:lvl w:ilvl="5" w:tplc="0C090005" w:tentative="1">
+      <w:start w:val="1"/>
+      <w:numFmt w:val="bullet"/>
+      <w:lvlText w:val=""/>
+      <w:lvlJc w:val="left"/>
+      <w:pPr>
+        <w:ind w:left="4320" w:hanging="360"/>
+      </w:pPr>
+      <w:rPr>
+        <w:rFonts w:ascii="Wingdings" w:hAnsi="Wingdings" w:hint="default"/>
+      </w:rPr>
+    </w:lvl>
+    <w:lvl w:ilvl="6" w:tplc="0C090001" w:tentative="1">
+      <w:start w:val="1"/>
+      <w:numFmt w:val="bullet"/>
+      <w:lvlText w:val=""/>
+      <w:lvlJc w:val="left"/>
+      <w:pPr>
+        <w:ind w:left="5040" w:hanging="360"/>
+      </w:pPr>
+      <w:rPr>
+        <w:rFonts w:ascii="Symbol" w:hAnsi="Symbol" w:hint="default"/>
+      </w:rPr>
+    </w:lvl>
+    <w:lvl w:ilvl="7" w:tplc="0C090003" w:tentative="1">
+      <w:start w:val="1"/>
+      <w:numFmt w:val="bullet"/>
+      <w:lvlText w:val="o"/>
+      <w:lvlJc w:val="left"/>
+      <w:pPr>
+        <w:ind w:left="5760" w:hanging="360"/>
+      </w:pPr>
+      <w:rPr>
+        <w:rFonts w:ascii="Courier New" w:hAnsi="Courier New" w:cs="Courier New" w:hint="default"/>
+      </w:rPr>
+    </w:lvl>
+    <w:lvl w:ilvl="8" w:tplc="0C090005" w:tentative="1">
+      <w:start w:val="1"/>
+      <w:numFmt w:val="bullet"/>
+      <w:lvlText w:val=""/>
+      <w:lvlJc w:val="left"/>
+      <w:pPr>
+        <w:ind w:left="6480" w:hanging="360"/>
+      </w:pPr>
+      <w:rPr>
+        <w:rFonts w:ascii="Wingdings" w:hAnsi="Wingdings" w:hint="default"/>
+      </w:rPr>
+    </w:lvl>
+  </w:abstractNum>
+  <w:abstractNum w:abstractNumId="2" w15:restartNumberingAfterBreak="0">
+    <w:nsid w:val="60D35C13"/>
+    <w:multiLevelType w:val="hybridMultilevel"/>
+    <w:tmpl w:val="1ED42B3A"/>
+    <w:lvl w:ilvl="0" w:tplc="0C090001">
+      <w:start w:val="1"/>
+      <w:numFmt w:val="bullet"/>
+      <w:lvlText w:val=""/>
+      <w:lvlJc w:val="left"/>
+      <w:pPr>
+        <w:ind w:left="720" w:hanging="360"/>
+      </w:pPr>
+      <w:rPr>
+        <w:rFonts w:ascii="Symbol" w:hAnsi="Symbol" w:hint="default"/>
+      </w:rPr>
+    </w:lvl>
+    <w:lvl w:ilvl="1" w:tplc="0C090003" w:tentative="1">
+      <w:start w:val="1"/>
+      <w:numFmt w:val="bullet"/>
+      <w:lvlText w:val="o"/>
+      <w:lvlJc w:val="left"/>
+      <w:pPr>
+        <w:ind w:left="1440" w:hanging="360"/>
+      </w:pPr>
+      <w:rPr>
+        <w:rFonts w:ascii="Courier New" w:hAnsi="Courier New" w:cs="Courier New" w:hint="default"/>
+      </w:rPr>
+    </w:lvl>
+    <w:lvl w:ilvl="2" w:tplc="0C090005" w:tentative="1">
+      <w:start w:val="1"/>
+      <w:numFmt w:val="bullet"/>
+      <w:lvlText w:val=""/>
+      <w:lvlJc w:val="left"/>
+      <w:pPr>
+        <w:ind w:left="2160" w:hanging="360"/>
+      </w:pPr>
+      <w:rPr>
+        <w:rFonts w:ascii="Wingdings" w:hAnsi="Wingdings" w:hint="default"/>
+      </w:rPr>
+    </w:lvl>
+    <w:lvl w:ilvl="3" w:tplc="0C090001" w:tentative="1">
+      <w:start w:val="1"/>
+      <w:numFmt w:val="bullet"/>
+      <w:lvlText w:val=""/>
+      <w:lvlJc w:val="left"/>
+      <w:pPr>
+        <w:ind w:left="2880" w:hanging="360"/>
+      </w:pPr>
+      <w:rPr>
+        <w:rFonts w:ascii="Symbol" w:hAnsi="Symbol" w:hint="default"/>
+      </w:rPr>
+    </w:lvl>
+    <w:lvl w:ilvl="4" w:tplc="0C090003" w:tentative="1">
+      <w:start w:val="1"/>
+      <w:numFmt w:val="bullet"/>
+      <w:lvlText w:val="o"/>
+      <w:lvlJc w:val="left"/>
+      <w:pPr>
+        <w:ind w:left="3600" w:hanging="360"/>
+      </w:pPr>
+      <w:rPr>
+        <w:rFonts w:ascii="Courier New" w:hAnsi="Courier New" w:cs="Courier New" w:hint="default"/>
+      </w:rPr>
+    </w:lvl>
+    <w:lvl w:ilvl="5" w:tplc="0C090005" w:tentative="1">
+      <w:start w:val="1"/>
+      <w:numFmt w:val="bullet"/>
+      <w:lvlText w:val=""/>
+      <w:lvlJc w:val="left"/>
+      <w:pPr>
+        <w:ind w:left="4320" w:hanging="360"/>
+      </w:pPr>
+      <w:rPr>
+        <w:rFonts w:ascii="Wingdings" w:hAnsi="Wingdings" w:hint="default"/>
+      </w:rPr>
+    </w:lvl>
+    <w:lvl w:ilvl="6" w:tplc="0C090001" w:tentative="1">
+      <w:start w:val="1"/>
+      <w:numFmt w:val="bullet"/>
+      <w:lvlText w:val=""/>
+      <w:lvlJc w:val="left"/>
+      <w:pPr>
+        <w:ind w:left="5040" w:hanging="360"/>
+      </w:pPr>
+      <w:rPr>
+        <w:rFonts w:ascii="Symbol" w:hAnsi="Symbol" w:hint="default"/>
+      </w:rPr>
+    </w:lvl>
+    <w:lvl w:ilvl="7" w:tplc="0C090003" w:tentative="1">
+      <w:start w:val="1"/>
+      <w:numFmt w:val="bullet"/>
+      <w:lvlText w:val="o"/>
+      <w:lvlJc w:val="left"/>
+      <w:pPr>
+        <w:ind w:left="5760" w:hanging="360"/>
+      </w:pPr>
+      <w:rPr>
+        <w:rFonts w:ascii="Courier New" w:hAnsi="Courier New" w:cs="Courier New" w:hint="default"/>
+      </w:rPr>
+    </w:lvl>
+    <w:lvl w:ilvl="8" w:tplc="0C090005" w:tentative="1">
+      <w:start w:val="1"/>
+      <w:numFmt w:val="bullet"/>
+      <w:lvlText w:val=""/>
+      <w:lvlJc w:val="left"/>
+      <w:pPr>
+        <w:ind w:left="6480" w:hanging="360"/>
+      </w:pPr>
+      <w:rPr>
+        <w:rFonts w:ascii="Wingdings" w:hAnsi="Wingdings" w:hint="default"/>
+      </w:rPr>
+    </w:lvl>
+  </w:abstractNum>
+  <w:abstractNum w:abstractNumId="3" w15:restartNumberingAfterBreak="0">
     <w:nsid w:val="74F663C5"/>
     <w:multiLevelType w:val="hybridMultilevel"/>
     <w:tmpl w:val="864A2AE2"/>
@@ -586,6 +1135,12 @@
     <w:abstractNumId w:val="0"/>
   </w:num>
   <w:num w:numId="2">
+    <w:abstractNumId w:val="3"/>
+  </w:num>
+  <w:num w:numId="3">
+    <w:abstractNumId w:val="2"/>
+  </w:num>
+  <w:num w:numId="4">
     <w:abstractNumId w:val="1"/>
   </w:num>
 </w:numbering>

</xml_diff>

<commit_message>
UMG screen tweaks because I forgot to change some things when I was updating it. Updated my progress log.
</commit_message>
<xml_diff>
--- a/Documentation/Pav's INB380 Progress Log.docx
+++ b/Documentation/Pav's INB380 Progress Log.docx
@@ -626,6 +626,18 @@
         </w:numPr>
       </w:pPr>
       <w:r>
+        <w:t>Naïve playtesting with 5 people</w:t>
+      </w:r>
+    </w:p>
+    <w:p>
+      <w:pPr>
+        <w:pStyle w:val="ListParagraph"/>
+        <w:numPr>
+          <w:ilvl w:val="0"/>
+          <w:numId w:val="4"/>
+        </w:numPr>
+      </w:pPr>
+      <w:r>
         <w:t>Findings table</w:t>
       </w:r>
     </w:p>
@@ -795,10 +807,324 @@
       </w:pPr>
       <w:r>
         <w:t>Changed black bone material colour to orange for DaD mode</w:t>
+      </w:r>
+    </w:p>
+    <w:p/>
+    <w:p>
+      <w:pPr>
+        <w:spacing w:after="0"/>
+        <w:rPr>
+          <w:b/>
+        </w:rPr>
+      </w:pPr>
+      <w:r>
+        <w:rPr>
+          <w:b/>
+        </w:rPr>
+        <w:t xml:space="preserve">Week </w:t>
+      </w:r>
+      <w:r>
+        <w:rPr>
+          <w:b/>
+        </w:rPr>
+        <w:t>9</w:t>
+      </w:r>
+      <w:r>
+        <w:rPr>
+          <w:b/>
+        </w:rPr>
+        <w:t xml:space="preserve"> for Week </w:t>
+      </w:r>
+      <w:r>
+        <w:rPr>
+          <w:b/>
+        </w:rPr>
+        <w:t>10</w:t>
+      </w:r>
+      <w:r>
+        <w:rPr>
+          <w:b/>
+        </w:rPr>
+        <w:t xml:space="preserve"> Desk Critique</w:t>
+      </w:r>
+    </w:p>
+    <w:p>
+      <w:pPr>
+        <w:pStyle w:val="ListParagraph"/>
+        <w:numPr>
+          <w:ilvl w:val="0"/>
+          <w:numId w:val="5"/>
+        </w:numPr>
+        <w:rPr>
+          <w:b/>
+        </w:rPr>
+      </w:pPr>
+      <w:r>
+        <w:t>Naïve playtesting with 3 people</w:t>
+      </w:r>
+    </w:p>
+    <w:p>
+      <w:pPr>
+        <w:pStyle w:val="ListParagraph"/>
+        <w:numPr>
+          <w:ilvl w:val="0"/>
+          <w:numId w:val="5"/>
+        </w:numPr>
+        <w:rPr>
+          <w:b/>
+        </w:rPr>
+      </w:pPr>
+      <w:r>
+        <w:t>Findings table</w:t>
+      </w:r>
+    </w:p>
+    <w:p>
+      <w:pPr>
+        <w:pStyle w:val="ListParagraph"/>
+        <w:numPr>
+          <w:ilvl w:val="0"/>
+          <w:numId w:val="5"/>
+        </w:numPr>
+        <w:rPr>
+          <w:b/>
+        </w:rPr>
+      </w:pPr>
+      <w:r>
+        <w:t>Survey Results analysis</w:t>
+      </w:r>
+    </w:p>
+    <w:p>
+      <w:pPr>
+        <w:pStyle w:val="ListParagraph"/>
+        <w:numPr>
+          <w:ilvl w:val="0"/>
+          <w:numId w:val="5"/>
+        </w:numPr>
+        <w:rPr>
+          <w:b/>
+        </w:rPr>
+      </w:pPr>
+      <w:r>
+        <w:t>Task creation, management and assignment in Trello</w:t>
+      </w:r>
+    </w:p>
+    <w:p>
+      <w:pPr>
+        <w:pStyle w:val="ListParagraph"/>
+        <w:numPr>
+          <w:ilvl w:val="0"/>
+          <w:numId w:val="5"/>
+        </w:numPr>
+        <w:rPr>
+          <w:b/>
+        </w:rPr>
+      </w:pPr>
+      <w:r>
+        <w:t>Darkened glow on green and yellow limb glow particle effect</w:t>
+      </w:r>
+    </w:p>
+    <w:p>
+      <w:pPr>
+        <w:pStyle w:val="ListParagraph"/>
+        <w:numPr>
+          <w:ilvl w:val="0"/>
+          <w:numId w:val="5"/>
+        </w:numPr>
+        <w:rPr>
+          <w:b/>
+        </w:rPr>
+      </w:pPr>
+      <w:r>
+        <w:t>Made a Facebook page for the game with details, cover page, and profile picture</w:t>
+      </w:r>
+    </w:p>
+    <w:p>
+      <w:pPr>
+        <w:pStyle w:val="ListParagraph"/>
+        <w:numPr>
+          <w:ilvl w:val="0"/>
+          <w:numId w:val="5"/>
+        </w:numPr>
+        <w:rPr>
+          <w:b/>
+        </w:rPr>
+      </w:pPr>
+      <w:r>
+        <w:t>Made a post to generate interest on the Facebook page</w:t>
+      </w:r>
+    </w:p>
+    <w:p>
+      <w:pPr>
+        <w:pStyle w:val="ListParagraph"/>
+        <w:numPr>
+          <w:ilvl w:val="0"/>
+          <w:numId w:val="5"/>
+        </w:numPr>
+        <w:rPr>
+          <w:b/>
+        </w:rPr>
+      </w:pPr>
+      <w:r>
+        <w:t>Recorded and clipped footage to be used to generate interest on the Facebook page</w:t>
+      </w:r>
+    </w:p>
+    <w:p>
+      <w:pPr>
+        <w:pStyle w:val="ListParagraph"/>
+        <w:numPr>
+          <w:ilvl w:val="0"/>
+          <w:numId w:val="5"/>
+        </w:numPr>
+        <w:rPr>
+          <w:b/>
+        </w:rPr>
+      </w:pPr>
+      <w:r>
+        <w:t>Shared Facebook page on personal wall, and walls of two QUT communities</w:t>
+      </w:r>
+    </w:p>
+    <w:p>
+      <w:pPr>
+        <w:pStyle w:val="ListParagraph"/>
+        <w:numPr>
+          <w:ilvl w:val="0"/>
+          <w:numId w:val="5"/>
+        </w:numPr>
+        <w:rPr>
+          <w:b/>
+        </w:rPr>
+      </w:pPr>
+      <w:r>
+        <w:t>Made General Marketing document on Google Drive</w:t>
+      </w:r>
+    </w:p>
+    <w:p>
+      <w:pPr>
+        <w:pStyle w:val="ListParagraph"/>
+        <w:numPr>
+          <w:ilvl w:val="0"/>
+          <w:numId w:val="5"/>
+        </w:numPr>
+        <w:rPr>
+          <w:b/>
+        </w:rPr>
+      </w:pPr>
+      <w:r>
+        <w:t>Made Press Release document on Google Drive</w:t>
+      </w:r>
+    </w:p>
+    <w:p>
+      <w:pPr>
+        <w:pStyle w:val="ListParagraph"/>
+        <w:numPr>
+          <w:ilvl w:val="0"/>
+          <w:numId w:val="5"/>
+        </w:numPr>
+        <w:rPr>
+          <w:b/>
+        </w:rPr>
+      </w:pPr>
+      <w:r>
+        <w:t>Made Publishing Phase checklist document on Google Drive</w:t>
+      </w:r>
+    </w:p>
+    <w:p>
+      <w:pPr>
+        <w:pStyle w:val="ListParagraph"/>
+        <w:numPr>
+          <w:ilvl w:val="0"/>
+          <w:numId w:val="5"/>
+        </w:numPr>
+        <w:rPr>
+          <w:b/>
+        </w:rPr>
+      </w:pPr>
+      <w:r>
+        <w:t>Designed a creative upgrade on the UI</w:t>
+      </w:r>
+    </w:p>
+    <w:p>
+      <w:pPr>
+        <w:pStyle w:val="ListParagraph"/>
+        <w:numPr>
+          <w:ilvl w:val="0"/>
+          <w:numId w:val="5"/>
+        </w:numPr>
+        <w:rPr>
+          <w:b/>
+        </w:rPr>
+      </w:pPr>
+      <w:r>
+        <w:t>Made new graphics for the UI upgrade – 10 Backgrounds, 2 options for Content Backgrounds, 2 options for each Sub-Menu titles, 3 buttons (normal, hover, pressed), and 1 Main Menu title image</w:t>
+      </w:r>
+      <w:r>
+        <w:t xml:space="preserve"> (still yet to do checkbox, textbox, spinbox, drop down menu, option switching buttons, scroll bar, and dividers)</w:t>
+      </w:r>
+    </w:p>
+    <w:p>
+      <w:pPr>
+        <w:pStyle w:val="ListParagraph"/>
+        <w:numPr>
+          <w:ilvl w:val="0"/>
+          <w:numId w:val="5"/>
+        </w:numPr>
+        <w:rPr>
+          <w:b/>
+        </w:rPr>
+      </w:pPr>
+      <w:r>
+        <w:t>Implemented the UI upgrades into Unreal UMG</w:t>
+      </w:r>
+    </w:p>
+    <w:p>
+      <w:pPr>
+        <w:pStyle w:val="ListParagraph"/>
+        <w:numPr>
+          <w:ilvl w:val="0"/>
+          <w:numId w:val="5"/>
+        </w:numPr>
+        <w:rPr>
+          <w:b/>
+        </w:rPr>
+      </w:pPr>
+      <w:r>
+        <w:lastRenderedPageBreak/>
+        <w:t>Graphic of a controller for the Controls screen</w:t>
+      </w:r>
+    </w:p>
+    <w:p>
+      <w:pPr>
+        <w:pStyle w:val="ListParagraph"/>
+        <w:numPr>
+          <w:ilvl w:val="0"/>
+          <w:numId w:val="5"/>
+        </w:numPr>
+        <w:rPr>
+          <w:b/>
+        </w:rPr>
+      </w:pPr>
+      <w:r>
+        <w:t>Implemented graphic of controller in the Unreal UMG, with labels of controller actions</w:t>
+      </w:r>
+    </w:p>
+    <w:p>
+      <w:pPr>
+        <w:pStyle w:val="ListParagraph"/>
+        <w:numPr>
+          <w:ilvl w:val="0"/>
+          <w:numId w:val="5"/>
+        </w:numPr>
+        <w:rPr>
+          <w:b/>
+        </w:rPr>
+      </w:pPr>
+      <w:r>
+        <w:t>Changed limb glow particle effect colour of the ‘Black’ one to orange because it’s ‘Orange’ now since I changed the bone colour last week</w:t>
       </w:r>
       <w:bookmarkStart w:id="0" w:name="_GoBack"/>
       <w:bookmarkEnd w:id="0"/>
     </w:p>
+    <w:p/>
     <w:p/>
     <w:p/>
     <w:sectPr>
@@ -814,6 +1140,119 @@
 <file path=word/numbering.xml><?xml version="1.0" encoding="utf-8"?>
 <w:numbering xmlns:wpc="http://schemas.microsoft.com/office/word/2010/wordprocessingCanvas" xmlns:mc="http://schemas.openxmlformats.org/markup-compatibility/2006" xmlns:o="urn:schemas-microsoft-com:office:office" xmlns:r="http://schemas.openxmlformats.org/officeDocument/2006/relationships" xmlns:m="http://schemas.openxmlformats.org/officeDocument/2006/math" xmlns:v="urn:schemas-microsoft-com:vml" xmlns:wp14="http://schemas.microsoft.com/office/word/2010/wordprocessingDrawing" xmlns:wp="http://schemas.openxmlformats.org/drawingml/2006/wordprocessingDrawing" xmlns:w10="urn:schemas-microsoft-com:office:word" xmlns:w="http://schemas.openxmlformats.org/wordprocessingml/2006/main" xmlns:w14="http://schemas.microsoft.com/office/word/2010/wordml" xmlns:w15="http://schemas.microsoft.com/office/word/2012/wordml" xmlns:wpg="http://schemas.microsoft.com/office/word/2010/wordprocessingGroup" xmlns:wpi="http://schemas.microsoft.com/office/word/2010/wordprocessingInk" xmlns:wne="http://schemas.microsoft.com/office/word/2006/wordml" xmlns:wps="http://schemas.microsoft.com/office/word/2010/wordprocessingShape" mc:Ignorable="w14 w15 wp14">
   <w:abstractNum w:abstractNumId="0" w15:restartNumberingAfterBreak="0">
+    <w:nsid w:val="156860B9"/>
+    <w:multiLevelType w:val="hybridMultilevel"/>
+    <w:tmpl w:val="A3C67210"/>
+    <w:lvl w:ilvl="0" w:tplc="0C090001">
+      <w:start w:val="1"/>
+      <w:numFmt w:val="bullet"/>
+      <w:lvlText w:val=""/>
+      <w:lvlJc w:val="left"/>
+      <w:pPr>
+        <w:ind w:left="720" w:hanging="360"/>
+      </w:pPr>
+      <w:rPr>
+        <w:rFonts w:ascii="Symbol" w:hAnsi="Symbol" w:hint="default"/>
+      </w:rPr>
+    </w:lvl>
+    <w:lvl w:ilvl="1" w:tplc="0C090003" w:tentative="1">
+      <w:start w:val="1"/>
+      <w:numFmt w:val="bullet"/>
+      <w:lvlText w:val="o"/>
+      <w:lvlJc w:val="left"/>
+      <w:pPr>
+        <w:ind w:left="1440" w:hanging="360"/>
+      </w:pPr>
+      <w:rPr>
+        <w:rFonts w:ascii="Courier New" w:hAnsi="Courier New" w:cs="Courier New" w:hint="default"/>
+      </w:rPr>
+    </w:lvl>
+    <w:lvl w:ilvl="2" w:tplc="0C090005" w:tentative="1">
+      <w:start w:val="1"/>
+      <w:numFmt w:val="bullet"/>
+      <w:lvlText w:val=""/>
+      <w:lvlJc w:val="left"/>
+      <w:pPr>
+        <w:ind w:left="2160" w:hanging="360"/>
+      </w:pPr>
+      <w:rPr>
+        <w:rFonts w:ascii="Wingdings" w:hAnsi="Wingdings" w:hint="default"/>
+      </w:rPr>
+    </w:lvl>
+    <w:lvl w:ilvl="3" w:tplc="0C090001" w:tentative="1">
+      <w:start w:val="1"/>
+      <w:numFmt w:val="bullet"/>
+      <w:lvlText w:val=""/>
+      <w:lvlJc w:val="left"/>
+      <w:pPr>
+        <w:ind w:left="2880" w:hanging="360"/>
+      </w:pPr>
+      <w:rPr>
+        <w:rFonts w:ascii="Symbol" w:hAnsi="Symbol" w:hint="default"/>
+      </w:rPr>
+    </w:lvl>
+    <w:lvl w:ilvl="4" w:tplc="0C090003" w:tentative="1">
+      <w:start w:val="1"/>
+      <w:numFmt w:val="bullet"/>
+      <w:lvlText w:val="o"/>
+      <w:lvlJc w:val="left"/>
+      <w:pPr>
+        <w:ind w:left="3600" w:hanging="360"/>
+      </w:pPr>
+      <w:rPr>
+        <w:rFonts w:ascii="Courier New" w:hAnsi="Courier New" w:cs="Courier New" w:hint="default"/>
+      </w:rPr>
+    </w:lvl>
+    <w:lvl w:ilvl="5" w:tplc="0C090005" w:tentative="1">
+      <w:start w:val="1"/>
+      <w:numFmt w:val="bullet"/>
+      <w:lvlText w:val=""/>
+      <w:lvlJc w:val="left"/>
+      <w:pPr>
+        <w:ind w:left="4320" w:hanging="360"/>
+      </w:pPr>
+      <w:rPr>
+        <w:rFonts w:ascii="Wingdings" w:hAnsi="Wingdings" w:hint="default"/>
+      </w:rPr>
+    </w:lvl>
+    <w:lvl w:ilvl="6" w:tplc="0C090001" w:tentative="1">
+      <w:start w:val="1"/>
+      <w:numFmt w:val="bullet"/>
+      <w:lvlText w:val=""/>
+      <w:lvlJc w:val="left"/>
+      <w:pPr>
+        <w:ind w:left="5040" w:hanging="360"/>
+      </w:pPr>
+      <w:rPr>
+        <w:rFonts w:ascii="Symbol" w:hAnsi="Symbol" w:hint="default"/>
+      </w:rPr>
+    </w:lvl>
+    <w:lvl w:ilvl="7" w:tplc="0C090003" w:tentative="1">
+      <w:start w:val="1"/>
+      <w:numFmt w:val="bullet"/>
+      <w:lvlText w:val="o"/>
+      <w:lvlJc w:val="left"/>
+      <w:pPr>
+        <w:ind w:left="5760" w:hanging="360"/>
+      </w:pPr>
+      <w:rPr>
+        <w:rFonts w:ascii="Courier New" w:hAnsi="Courier New" w:cs="Courier New" w:hint="default"/>
+      </w:rPr>
+    </w:lvl>
+    <w:lvl w:ilvl="8" w:tplc="0C090005" w:tentative="1">
+      <w:start w:val="1"/>
+      <w:numFmt w:val="bullet"/>
+      <w:lvlText w:val=""/>
+      <w:lvlJc w:val="left"/>
+      <w:pPr>
+        <w:ind w:left="6480" w:hanging="360"/>
+      </w:pPr>
+      <w:rPr>
+        <w:rFonts w:ascii="Wingdings" w:hAnsi="Wingdings" w:hint="default"/>
+      </w:rPr>
+    </w:lvl>
+  </w:abstractNum>
+  <w:abstractNum w:abstractNumId="1" w15:restartNumberingAfterBreak="0">
     <w:nsid w:val="2A622576"/>
     <w:multiLevelType w:val="hybridMultilevel"/>
     <w:tmpl w:val="96A833DA"/>
@@ -926,7 +1365,7 @@
       </w:rPr>
     </w:lvl>
   </w:abstractNum>
-  <w:abstractNum w:abstractNumId="1" w15:restartNumberingAfterBreak="0">
+  <w:abstractNum w:abstractNumId="2" w15:restartNumberingAfterBreak="0">
     <w:nsid w:val="4DB7282D"/>
     <w:multiLevelType w:val="hybridMultilevel"/>
     <w:tmpl w:val="11BA4940"/>
@@ -1039,7 +1478,7 @@
       </w:rPr>
     </w:lvl>
   </w:abstractNum>
-  <w:abstractNum w:abstractNumId="2" w15:restartNumberingAfterBreak="0">
+  <w:abstractNum w:abstractNumId="3" w15:restartNumberingAfterBreak="0">
     <w:nsid w:val="60D35C13"/>
     <w:multiLevelType w:val="hybridMultilevel"/>
     <w:tmpl w:val="1ED42B3A"/>
@@ -1152,7 +1591,7 @@
       </w:rPr>
     </w:lvl>
   </w:abstractNum>
-  <w:abstractNum w:abstractNumId="3" w15:restartNumberingAfterBreak="0">
+  <w:abstractNum w:abstractNumId="4" w15:restartNumberingAfterBreak="0">
     <w:nsid w:val="74F663C5"/>
     <w:multiLevelType w:val="hybridMultilevel"/>
     <w:tmpl w:val="864A2AE2"/>
@@ -1266,16 +1705,19 @@
     </w:lvl>
   </w:abstractNum>
   <w:num w:numId="1">
-    <w:abstractNumId w:val="0"/>
+    <w:abstractNumId w:val="1"/>
   </w:num>
   <w:num w:numId="2">
+    <w:abstractNumId w:val="4"/>
+  </w:num>
+  <w:num w:numId="3">
     <w:abstractNumId w:val="3"/>
   </w:num>
-  <w:num w:numId="3">
+  <w:num w:numId="4">
     <w:abstractNumId w:val="2"/>
   </w:num>
-  <w:num w:numId="4">
-    <w:abstractNumId w:val="1"/>
+  <w:num w:numId="5">
+    <w:abstractNumId w:val="0"/>
   </w:num>
 </w:numbering>
 </file>

</xml_diff>